<commit_message>
alteração de casos de uso do 07 ao 10 #72
</commit_message>
<xml_diff>
--- a/Requisitos/Casos de Uso - Sistema/CSU08 - Manter Pagamentos de locação.docx
+++ b/Requisitos/Casos de Uso - Sistema/CSU08 - Manter Pagamentos de locação.docx
@@ -303,8 +303,6 @@
               </w:rPr>
               <w:t>Ator Primário</w:t>
             </w:r>
-            <w:bookmarkStart w:id="0" w:name="_GoBack"/>
-            <w:bookmarkEnd w:id="0"/>
           </w:p>
         </w:tc>
         <w:tc>
@@ -1054,6 +1052,118 @@
           <w:p>
             <w:pPr>
               <w:numPr>
+                <w:numId w:val="0"/>
+              </w:numPr>
+              <w:ind w:leftChars="0"/>
+              <w:jc w:val="left"/>
+              <w:rPr>
+                <w:rFonts w:hint="default" w:ascii="Times New Roman" w:hAnsi="Times New Roman" w:cs="Times New Roman"/>
+                <w:b w:val="0"/>
+                <w:bCs w:val="0"/>
+                <w:sz w:val="28"/>
+                <w:szCs w:val="28"/>
+                <w:lang w:val="pt-BR"/>
+              </w:rPr>
+            </w:pPr>
+          </w:p>
+        </w:tc>
+      </w:tr>
+      <w:tr>
+        <w:tblPrEx>
+          <w:tblBorders>
+            <w:top w:val="single" w:color="auto" w:sz="4" w:space="0"/>
+            <w:left w:val="single" w:color="auto" w:sz="4" w:space="0"/>
+            <w:bottom w:val="single" w:color="auto" w:sz="4" w:space="0"/>
+            <w:right w:val="single" w:color="auto" w:sz="4" w:space="0"/>
+            <w:insideH w:val="single" w:color="auto" w:sz="4" w:space="0"/>
+            <w:insideV w:val="single" w:color="auto" w:sz="4" w:space="0"/>
+          </w:tblBorders>
+          <w:tblCellMar>
+            <w:top w:w="0" w:type="dxa"/>
+            <w:left w:w="108" w:type="dxa"/>
+            <w:bottom w:w="0" w:type="dxa"/>
+            <w:right w:w="108" w:type="dxa"/>
+          </w:tblCellMar>
+        </w:tblPrEx>
+        <w:trPr>
+          <w:trHeight w:val="395" w:hRule="atLeast"/>
+        </w:trPr>
+        <w:tc>
+          <w:tcPr>
+            <w:tcW w:w="4320" w:type="dxa"/>
+            <w:gridSpan w:val="2"/>
+            <w:tcBorders>
+              <w:top w:val="single" w:color="auto" w:sz="4" w:space="0"/>
+              <w:left w:val="single" w:color="auto" w:sz="4" w:space="0"/>
+              <w:bottom w:val="single" w:color="auto" w:sz="4" w:space="0"/>
+              <w:right w:val="single" w:color="auto" w:sz="4" w:space="0"/>
+            </w:tcBorders>
+          </w:tcPr>
+          <w:p>
+            <w:pPr>
+              <w:numPr>
+                <w:ilvl w:val="0"/>
+                <w:numId w:val="1"/>
+              </w:numPr>
+              <w:jc w:val="left"/>
+              <w:rPr>
+                <w:rFonts w:hint="default" w:ascii="Times New Roman" w:hAnsi="Times New Roman" w:cs="Times New Roman"/>
+                <w:b w:val="0"/>
+                <w:bCs w:val="0"/>
+                <w:sz w:val="28"/>
+                <w:szCs w:val="28"/>
+                <w:lang w:val="pt-BR"/>
+              </w:rPr>
+            </w:pPr>
+            <w:r>
+              <w:rPr>
+                <w:rFonts w:hint="default" w:ascii="Times New Roman" w:hAnsi="Times New Roman" w:cs="Times New Roman"/>
+                <w:b w:val="0"/>
+                <w:bCs w:val="0"/>
+                <w:sz w:val="28"/>
+                <w:szCs w:val="28"/>
+                <w:lang w:val="pt-BR"/>
+              </w:rPr>
+              <w:t>Ator clica no botão “</w:t>
+            </w:r>
+            <w:r>
+              <w:rPr>
+                <w:rFonts w:hint="default" w:ascii="Times New Roman" w:hAnsi="Times New Roman" w:cs="Times New Roman"/>
+                <w:b w:val="0"/>
+                <w:bCs w:val="0"/>
+                <w:color w:val="FF0000"/>
+                <w:sz w:val="28"/>
+                <w:szCs w:val="28"/>
+                <w:lang w:val="pt-BR"/>
+              </w:rPr>
+              <w:t>Imprimir extratos</w:t>
+            </w:r>
+            <w:r>
+              <w:rPr>
+                <w:rFonts w:hint="default" w:ascii="Times New Roman" w:hAnsi="Times New Roman" w:cs="Times New Roman"/>
+                <w:b w:val="0"/>
+                <w:bCs w:val="0"/>
+                <w:sz w:val="28"/>
+                <w:szCs w:val="28"/>
+                <w:lang w:val="pt-BR"/>
+              </w:rPr>
+              <w:t>” para obter os extratos dos pagamentos.</w:t>
+            </w:r>
+          </w:p>
+        </w:tc>
+        <w:tc>
+          <w:tcPr>
+            <w:tcW w:w="4320" w:type="dxa"/>
+            <w:tcBorders>
+              <w:top w:val="single" w:color="auto" w:sz="4" w:space="0"/>
+              <w:left w:val="single" w:color="auto" w:sz="4" w:space="0"/>
+              <w:bottom w:val="single" w:color="auto" w:sz="4" w:space="0"/>
+              <w:right w:val="single" w:color="auto" w:sz="4" w:space="0"/>
+            </w:tcBorders>
+          </w:tcPr>
+          <w:p>
+            <w:pPr>
+              <w:numPr>
                 <w:ilvl w:val="0"/>
                 <w:numId w:val="1"/>
               </w:numPr>
@@ -1077,31 +1187,10 @@
                 <w:szCs w:val="28"/>
                 <w:lang w:val="pt-BR"/>
               </w:rPr>
-              <w:t>Ator clica no botão “</w:t>
-            </w:r>
-            <w:r>
-              <w:rPr>
-                <w:rFonts w:hint="default" w:ascii="Times New Roman" w:hAnsi="Times New Roman" w:cs="Times New Roman"/>
-                <w:b w:val="0"/>
-                <w:bCs w:val="0"/>
-                <w:color w:val="FF0000"/>
-                <w:sz w:val="28"/>
-                <w:szCs w:val="28"/>
-                <w:lang w:val="pt-BR"/>
-              </w:rPr>
-              <w:t>Imprimir extratos</w:t>
-            </w:r>
-            <w:r>
-              <w:rPr>
-                <w:rFonts w:hint="default" w:ascii="Times New Roman" w:hAnsi="Times New Roman" w:cs="Times New Roman"/>
-                <w:b w:val="0"/>
-                <w:bCs w:val="0"/>
-                <w:sz w:val="28"/>
-                <w:szCs w:val="28"/>
-                <w:lang w:val="pt-BR"/>
-              </w:rPr>
-              <w:t>” para obter os extratos dos pagamentos.</w:t>
-            </w:r>
+              <w:t>Irá exibir o extrato dos pagamentos.</w:t>
+            </w:r>
+            <w:bookmarkStart w:id="0" w:name="_GoBack"/>
+            <w:bookmarkEnd w:id="0"/>
           </w:p>
         </w:tc>
       </w:tr>

</xml_diff>